<commit_message>
added Ryan info to Team profile.docx
</commit_message>
<xml_diff>
--- a/Content Docs/Team Profile.docx
+++ b/Content Docs/Team Profile.docx
@@ -2708,6 +2708,24 @@
       <w:pPr>
         <w:spacing w:before="240" w:after="240"/>
         <w:rPr>
+          <w:bCs/>
+          <w:sz w:val="20"/>
+          <w:szCs w:val="20"/>
+        </w:rPr>
+      </w:pPr>
+      <w:r>
+        <w:rPr>
+          <w:bCs/>
+          <w:sz w:val="20"/>
+          <w:szCs w:val="20"/>
+        </w:rPr>
+        <w:t>Having the same personalities test result can go either way, I feel having a mix of strong personality types has helped the team, being able to respect and understand opinions has been the foundation of this team, without everyone’s input the team would not have achieved what we did. Regardless of test results or personality tests, if the team is respectful and focused, they can meet all of the goals set out. Our team has worked as a well-oiled machine (in between other life commitments) with not apparent issues.</w:t>
+      </w:r>
+    </w:p>
+    <w:p>
+      <w:pPr>
+        <w:spacing w:before="240" w:after="240"/>
+        <w:rPr>
           <w:b/>
           <w:sz w:val="20"/>
           <w:szCs w:val="20"/>
@@ -2761,26 +2779,8 @@
           <w:sz w:val="20"/>
           <w:szCs w:val="20"/>
         </w:rPr>
-        <w:t xml:space="preserve">From my experience any differing personalities in a team can work together </w:t>
-      </w:r>
-      <w:proofErr w:type="gramStart"/>
-      <w:r>
-        <w:rPr>
-          <w:sz w:val="20"/>
-          <w:szCs w:val="20"/>
-        </w:rPr>
-        <w:t>as long as</w:t>
-      </w:r>
-      <w:proofErr w:type="gramEnd"/>
-      <w:r>
-        <w:rPr>
-          <w:sz w:val="20"/>
-          <w:szCs w:val="20"/>
-        </w:rPr>
-        <w:t xml:space="preserve"> all the members make a decent attempt to work with each other. I have also found for myself if I can work with someone with some similar traits to myself it is often handy to highlight things that I may have overlooked. </w:t>
-      </w:r>
-      <w:bookmarkStart w:id="3" w:name="_GoBack"/>
-      <w:bookmarkEnd w:id="3"/>
+        <w:t xml:space="preserve">From my experience any differing personalities in a team can work together as long as all the members make a decent attempt to work with each other. I have also found for myself if I can work with someone with some similar traits to myself it is often handy to highlight things that I may have overlooked. </w:t>
+      </w:r>
     </w:p>
     <w:p>
       <w:pPr>
@@ -2846,6 +2846,7 @@
           <w:sz w:val="20"/>
           <w:szCs w:val="20"/>
         </w:rPr>
+        <w:lastRenderedPageBreak/>
         <w:t>Morgan Cassar:</w:t>
       </w:r>
       <w:r>
@@ -2950,16 +2951,7 @@
           <w:sz w:val="20"/>
           <w:szCs w:val="20"/>
         </w:rPr>
-        <w:t xml:space="preserve">very responsible, </w:t>
-      </w:r>
-      <w:r>
-        <w:rPr>
-          <w:bCs/>
-          <w:sz w:val="20"/>
-          <w:szCs w:val="20"/>
-        </w:rPr>
-        <w:lastRenderedPageBreak/>
-        <w:t>calm and practical and worked well with everyone  in the group.</w:t>
+        <w:t>very responsible, calm and practical and worked well with everyone  in the group.</w:t>
       </w:r>
       <w:r>
         <w:rPr>
@@ -3039,7 +3031,7 @@
       </w:pPr>
     </w:pPrDefault>
   </w:docDefaults>
-  <w:latentStyles w:defLockedState="0" w:defUIPriority="99" w:defSemiHidden="0" w:defUnhideWhenUsed="0" w:defQFormat="0" w:count="377">
+  <w:latentStyles w:defLockedState="0" w:defUIPriority="99" w:defSemiHidden="0" w:defUnhideWhenUsed="0" w:defQFormat="0" w:count="376">
     <w:lsdException w:name="Normal" w:uiPriority="0" w:qFormat="1"/>
     <w:lsdException w:name="heading 1" w:uiPriority="9" w:qFormat="1"/>
     <w:lsdException w:name="heading 2" w:semiHidden="1" w:uiPriority="9" w:unhideWhenUsed="1" w:qFormat="1"/>
@@ -3145,6 +3137,7 @@
     <w:lsdException w:name="HTML Sample" w:semiHidden="1" w:unhideWhenUsed="1"/>
     <w:lsdException w:name="HTML Typewriter" w:semiHidden="1" w:unhideWhenUsed="1"/>
     <w:lsdException w:name="HTML Variable" w:semiHidden="1" w:unhideWhenUsed="1"/>
+    <w:lsdException w:name="Normal Table" w:semiHidden="1" w:unhideWhenUsed="1"/>
     <w:lsdException w:name="annotation subject" w:semiHidden="1" w:unhideWhenUsed="1"/>
     <w:lsdException w:name="No List" w:semiHidden="1" w:unhideWhenUsed="1"/>
     <w:lsdException w:name="Outline List 1" w:semiHidden="1" w:unhideWhenUsed="1"/>
@@ -3191,8 +3184,10 @@
     <w:lsdException w:name="Table Subtle 2" w:semiHidden="1" w:unhideWhenUsed="1"/>
     <w:lsdException w:name="Table Web 1" w:semiHidden="1" w:unhideWhenUsed="1"/>
     <w:lsdException w:name="Table Web 2" w:semiHidden="1" w:unhideWhenUsed="1"/>
+    <w:lsdException w:name="Table Web 3" w:semiHidden="1" w:unhideWhenUsed="1"/>
     <w:lsdException w:name="Balloon Text" w:semiHidden="1" w:unhideWhenUsed="1"/>
     <w:lsdException w:name="Table Grid" w:uiPriority="39"/>
+    <w:lsdException w:name="Table Theme" w:semiHidden="1" w:unhideWhenUsed="1"/>
     <w:lsdException w:name="Placeholder Text" w:semiHidden="1"/>
     <w:lsdException w:name="No Spacing" w:uiPriority="1" w:qFormat="1"/>
     <w:lsdException w:name="Light Shading" w:uiPriority="60"/>
@@ -3413,7 +3408,6 @@
     <w:lsdException w:name="Hashtag" w:semiHidden="1" w:unhideWhenUsed="1"/>
     <w:lsdException w:name="Unresolved Mention" w:semiHidden="1" w:unhideWhenUsed="1"/>
     <w:lsdException w:name="Smart Link" w:semiHidden="1" w:unhideWhenUsed="1"/>
-    <w:lsdException w:name="Smart Link Error" w:semiHidden="1" w:unhideWhenUsed="1"/>
   </w:latentStyles>
   <w:style w:type="paragraph" w:default="1" w:styleId="Normal">
     <w:name w:val="Normal"/>

</xml_diff>